<commit_message>
added script to create master_yu
</commit_message>
<xml_diff>
--- a/documents/covid19_orie4740_finalproject.docx
+++ b/documents/covid19_orie4740_finalproject.docx
@@ -225,7 +225,7 @@
         <w:pStyle w:val="Heading1"/>
         <w:jc w:val="center"/>
       </w:pPr>
-      <w:bookmarkStart w:name="_Toc39651389" w:id="0"/>
+      <w:bookmarkStart w:id="0" w:name="_Toc39651389"/>
       <w:r>
         <w:t>Abstract</w:t>
       </w:r>
@@ -236,167 +236,107 @@
         <w:ind w:firstLine="720"/>
         <w:rPr>
           <w:rFonts w:cs="Times New Roman"/>
-          <w:b w:val="0"/>
-          <w:bCs w:val="0"/>
-        </w:rPr>
-      </w:pPr>
-      <w:r>
-        <w:rPr>
-          <w:rFonts w:cs="Times New Roman"/>
-          <w:b w:val="0"/>
-          <w:bCs w:val="0"/>
+        </w:rPr>
+      </w:pPr>
+      <w:r>
+        <w:rPr>
+          <w:rFonts w:cs="Times New Roman"/>
         </w:rPr>
         <w:t xml:space="preserve"> As Covid-19 has spread across the United States, there have been a variety of non-pharmaceutical interventions </w:t>
       </w:r>
       <w:r>
         <w:rPr>
           <w:rFonts w:cs="Times New Roman"/>
-          <w:b w:val="0"/>
-          <w:bCs w:val="0"/>
         </w:rPr>
         <w:t xml:space="preserve">(NPIs) </w:t>
       </w:r>
       <w:r>
         <w:rPr>
           <w:rFonts w:cs="Times New Roman"/>
-          <w:b w:val="0"/>
-          <w:bCs w:val="0"/>
         </w:rPr>
         <w:t>put into effect</w:t>
       </w:r>
       <w:r>
         <w:rPr>
           <w:rFonts w:cs="Times New Roman"/>
-          <w:b w:val="0"/>
-          <w:bCs w:val="0"/>
-        </w:rPr>
-        <w:t xml:space="preserve"> </w:t>
-      </w:r>
-      <w:r>
-        <w:rPr>
-          <w:rFonts w:cs="Times New Roman"/>
-          <w:b w:val="0"/>
-          <w:bCs w:val="0"/>
-        </w:rPr>
-        <w:t xml:space="preserve">by </w:t>
-      </w:r>
-      <w:r>
-        <w:rPr>
-          <w:rFonts w:cs="Times New Roman"/>
-          <w:b w:val="0"/>
-          <w:bCs w:val="0"/>
-        </w:rPr>
-        <w:t xml:space="preserve">counties </w:t>
-      </w:r>
-      <w:r>
-        <w:rPr>
-          <w:rFonts w:cs="Times New Roman"/>
-          <w:b w:val="0"/>
-          <w:bCs w:val="0"/>
-        </w:rPr>
-        <w:t>to</w:t>
-      </w:r>
-      <w:r>
-        <w:rPr>
-          <w:rFonts w:cs="Times New Roman"/>
-          <w:b w:val="0"/>
-          <w:bCs w:val="0"/>
-        </w:rPr>
-        <w:t xml:space="preserve"> reduce case load and prevent the spread of infection. As states and counties begin to re-open businesses and public spaces, it is importa</w:t>
-      </w:r>
-      <w:r>
-        <w:rPr>
-          <w:rFonts w:cs="Times New Roman"/>
-          <w:b w:val="0"/>
-          <w:bCs w:val="0"/>
+        </w:rPr>
+        <w:t xml:space="preserve"> by </w:t>
+      </w:r>
+      <w:r>
+        <w:rPr>
+          <w:rFonts w:cs="Times New Roman"/>
+        </w:rPr>
+        <w:t>counties to reduce case load and prevent the spread of infection. As states and counties begin to re-open businesses and public spaces, it is importa</w:t>
+      </w:r>
+      <w:r>
+        <w:rPr>
+          <w:rFonts w:cs="Times New Roman"/>
         </w:rPr>
         <w:t xml:space="preserve">nt to know </w:t>
       </w:r>
       <w:r>
         <w:rPr>
           <w:rFonts w:cs="Times New Roman"/>
-          <w:b w:val="0"/>
-          <w:bCs w:val="0"/>
         </w:rPr>
         <w:t xml:space="preserve">which counties will be at risk for large outbreaks and </w:t>
       </w:r>
       <w:r>
         <w:rPr>
           <w:rFonts w:cs="Times New Roman"/>
-          <w:b w:val="0"/>
-          <w:bCs w:val="0"/>
         </w:rPr>
         <w:t xml:space="preserve">to know </w:t>
       </w:r>
       <w:r>
         <w:rPr>
           <w:rFonts w:cs="Times New Roman"/>
-          <w:b w:val="0"/>
-          <w:bCs w:val="0"/>
         </w:rPr>
         <w:t xml:space="preserve">an effective timeline for instituting effective NPIs to </w:t>
       </w:r>
       <w:r>
         <w:rPr>
           <w:rFonts w:cs="Times New Roman"/>
-          <w:b w:val="0"/>
-          <w:bCs w:val="0"/>
         </w:rPr>
         <w:t xml:space="preserve">curb </w:t>
       </w:r>
       <w:r>
         <w:rPr>
           <w:rFonts w:cs="Times New Roman"/>
-          <w:b w:val="0"/>
-          <w:bCs w:val="0"/>
         </w:rPr>
         <w:t xml:space="preserve">these outbreaks. </w:t>
       </w:r>
       <w:r>
         <w:rPr>
           <w:rFonts w:cs="Times New Roman"/>
-          <w:b w:val="0"/>
-          <w:bCs w:val="0"/>
         </w:rPr>
         <w:t>Based on the type of NPI</w:t>
       </w:r>
       <w:r>
         <w:rPr>
           <w:rFonts w:cs="Times New Roman"/>
-          <w:b w:val="0"/>
-          <w:bCs w:val="0"/>
         </w:rPr>
         <w:t xml:space="preserve"> in use</w:t>
       </w:r>
       <w:r>
         <w:rPr>
           <w:rFonts w:cs="Times New Roman"/>
-          <w:b w:val="0"/>
-          <w:bCs w:val="0"/>
         </w:rPr>
         <w:t xml:space="preserve">, </w:t>
       </w:r>
       <w:r>
         <w:rPr>
           <w:rFonts w:cs="Times New Roman"/>
-          <w:b w:val="0"/>
-          <w:bCs w:val="0"/>
         </w:rPr>
         <w:t>the time between</w:t>
       </w:r>
       <w:r>
         <w:rPr>
           <w:rFonts w:cs="Times New Roman"/>
-          <w:b w:val="0"/>
-          <w:bCs w:val="0"/>
         </w:rPr>
         <w:t xml:space="preserve"> [</w:t>
       </w:r>
       <w:r>
         <w:rPr>
           <w:rFonts w:cs="Times New Roman"/>
-          <w:b w:val="0"/>
-          <w:bCs w:val="0"/>
           <w:color w:val="FF0000"/>
         </w:rPr>
         <w:t>first infection? Covid-19 pandemic status?</w:t>
@@ -404,173 +344,115 @@
       <w:r>
         <w:rPr>
           <w:rFonts w:cs="Times New Roman"/>
-          <w:b w:val="0"/>
-          <w:bCs w:val="0"/>
         </w:rPr>
         <w:t>]</w:t>
       </w:r>
       <w:r>
         <w:rPr>
           <w:rFonts w:cs="Times New Roman"/>
-          <w:b w:val="0"/>
-          <w:bCs w:val="0"/>
         </w:rPr>
         <w:t xml:space="preserve"> and its start date</w:t>
       </w:r>
       <w:r>
         <w:rPr>
           <w:rFonts w:cs="Times New Roman"/>
-          <w:b w:val="0"/>
-          <w:bCs w:val="0"/>
         </w:rPr>
         <w:t xml:space="preserve">, and </w:t>
       </w:r>
       <w:r>
         <w:rPr>
           <w:rFonts w:cs="Times New Roman"/>
-          <w:b w:val="0"/>
-          <w:bCs w:val="0"/>
         </w:rPr>
         <w:t>demographics</w:t>
       </w:r>
       <w:r>
         <w:rPr>
           <w:rFonts w:cs="Times New Roman"/>
-          <w:b w:val="0"/>
-          <w:bCs w:val="0"/>
         </w:rPr>
         <w:t>, we forecast the risk level</w:t>
       </w:r>
       <w:r>
         <w:rPr>
           <w:rFonts w:cs="Times New Roman"/>
-          <w:b w:val="0"/>
-          <w:bCs w:val="0"/>
         </w:rPr>
         <w:t xml:space="preserve"> of a Covid-19 outbreak for</w:t>
       </w:r>
       <w:r>
         <w:rPr>
           <w:rFonts w:cs="Times New Roman"/>
-          <w:b w:val="0"/>
-          <w:bCs w:val="0"/>
         </w:rPr>
         <w:t xml:space="preserve"> counties across the United States. </w:t>
       </w:r>
       <w:r>
         <w:rPr>
           <w:rFonts w:cs="Times New Roman"/>
-          <w:b w:val="0"/>
-          <w:bCs w:val="0"/>
         </w:rPr>
         <w:t xml:space="preserve">Using </w:t>
       </w:r>
       <w:r>
         <w:rPr>
           <w:rFonts w:cs="Times New Roman"/>
-          <w:b w:val="0"/>
-          <w:bCs w:val="0"/>
         </w:rPr>
         <w:t xml:space="preserve">Covid-19 </w:t>
       </w:r>
       <w:r>
         <w:rPr>
           <w:rFonts w:cs="Times New Roman"/>
-          <w:b w:val="0"/>
-          <w:bCs w:val="0"/>
         </w:rPr>
         <w:t>testing and death data by county</w:t>
       </w:r>
       <w:r>
         <w:rPr>
           <w:rFonts w:cs="Times New Roman"/>
-          <w:b w:val="0"/>
-          <w:bCs w:val="0"/>
         </w:rPr>
         <w:t xml:space="preserve"> and date</w:t>
       </w:r>
       <w:r>
         <w:rPr>
           <w:rFonts w:cs="Times New Roman"/>
-          <w:b w:val="0"/>
-          <w:bCs w:val="0"/>
         </w:rPr>
         <w:t xml:space="preserve"> joined with </w:t>
       </w:r>
       <w:r>
         <w:rPr>
           <w:rFonts w:cs="Times New Roman"/>
-          <w:b w:val="0"/>
-          <w:bCs w:val="0"/>
         </w:rPr>
         <w:t>NPI and demographic data</w:t>
       </w:r>
       <w:r>
         <w:rPr>
           <w:rFonts w:cs="Times New Roman"/>
-          <w:b w:val="0"/>
-          <w:bCs w:val="0"/>
         </w:rPr>
         <w:t xml:space="preserve"> to form a time series dataset</w:t>
       </w:r>
       <w:r>
         <w:rPr>
           <w:rFonts w:cs="Times New Roman"/>
-          <w:b w:val="0"/>
-          <w:bCs w:val="0"/>
         </w:rPr>
         <w:t>, we fit an ARIMA model</w:t>
       </w:r>
       <w:r>
         <w:rPr>
           <w:rFonts w:cs="Times New Roman"/>
-          <w:b w:val="0"/>
-          <w:bCs w:val="0"/>
         </w:rPr>
         <w:t xml:space="preserve"> to predict risk levels. </w:t>
       </w:r>
       <w:r>
         <w:rPr>
           <w:rFonts w:cs="Times New Roman"/>
-          <w:b w:val="0"/>
-          <w:bCs w:val="0"/>
         </w:rPr>
         <w:t xml:space="preserve"> [</w:t>
       </w:r>
       <w:r>
         <w:rPr>
           <w:rFonts w:cs="Times New Roman"/>
-          <w:b w:val="0"/>
-          <w:bCs w:val="0"/>
           <w:color w:val="FF0000"/>
         </w:rPr>
-        <w:t xml:space="preserve">Issues found, </w:t>
-      </w:r>
-      <w:proofErr w:type="spellStart"/>
-      <w:r>
-        <w:rPr>
-          <w:rFonts w:cs="Times New Roman"/>
-          <w:b w:val="0"/>
-          <w:bCs w:val="0"/>
-          <w:color w:val="FF0000"/>
-        </w:rPr>
-        <w:t>disovery</w:t>
-      </w:r>
-      <w:proofErr w:type="spellEnd"/>
-      <w:r>
-        <w:rPr>
-          <w:rFonts w:cs="Times New Roman"/>
-          <w:b w:val="0"/>
-          <w:bCs w:val="0"/>
-          <w:color w:val="FF0000"/>
-        </w:rPr>
-        <w:t>/quick conclusion</w:t>
-      </w:r>
-      <w:r>
-        <w:rPr>
-          <w:rFonts w:cs="Times New Roman"/>
-          <w:b w:val="0"/>
-          <w:bCs w:val="0"/>
+        <w:t>Issues found, disovery/quick conclusion</w:t>
+      </w:r>
+      <w:r>
+        <w:rPr>
+          <w:rFonts w:cs="Times New Roman"/>
         </w:rPr>
         <w:t>]</w:t>
       </w:r>
@@ -620,7 +502,7 @@
     <w:sdt>
       <w:sdtPr>
         <w:rPr>
-          <w:rFonts w:cs="Times New Roman" w:eastAsiaTheme="minorHAnsi"/>
+          <w:rFonts w:eastAsiaTheme="minorHAnsi" w:cs="Times New Roman"/>
           <w:b w:val="0"/>
           <w:sz w:val="24"/>
           <w:szCs w:val="22"/>
@@ -663,7 +545,7 @@
               <w:tab w:val="right" w:leader="dot" w:pos="9350"/>
             </w:tabs>
             <w:rPr>
-              <w:rFonts w:asciiTheme="minorHAnsi" w:hAnsiTheme="minorHAnsi" w:eastAsiaTheme="minorEastAsia"/>
+              <w:rFonts w:asciiTheme="minorHAnsi" w:eastAsiaTheme="minorEastAsia" w:hAnsiTheme="minorHAnsi"/>
               <w:noProof/>
               <w:sz w:val="22"/>
             </w:rPr>
@@ -692,7 +574,7 @@
             </w:rPr>
             <w:fldChar w:fldCharType="separate"/>
           </w:r>
-          <w:hyperlink w:history="1" w:anchor="_Toc39651389">
+          <w:hyperlink w:anchor="_Toc39651389" w:history="1">
             <w:r>
               <w:rPr>
                 <w:rStyle w:val="Hyperlink"/>
@@ -757,12 +639,12 @@
               <w:tab w:val="right" w:leader="dot" w:pos="9350"/>
             </w:tabs>
             <w:rPr>
-              <w:rFonts w:asciiTheme="minorHAnsi" w:hAnsiTheme="minorHAnsi" w:eastAsiaTheme="minorEastAsia"/>
+              <w:rFonts w:asciiTheme="minorHAnsi" w:eastAsiaTheme="minorEastAsia" w:hAnsiTheme="minorHAnsi"/>
               <w:noProof/>
               <w:sz w:val="22"/>
             </w:rPr>
           </w:pPr>
-          <w:hyperlink w:history="1" w:anchor="_Toc39651390">
+          <w:hyperlink w:anchor="_Toc39651390" w:history="1">
             <w:r>
               <w:rPr>
                 <w:rStyle w:val="Hyperlink"/>
@@ -827,12 +709,12 @@
               <w:tab w:val="right" w:leader="dot" w:pos="9350"/>
             </w:tabs>
             <w:rPr>
-              <w:rFonts w:asciiTheme="minorHAnsi" w:hAnsiTheme="minorHAnsi" w:eastAsiaTheme="minorEastAsia"/>
+              <w:rFonts w:asciiTheme="minorHAnsi" w:eastAsiaTheme="minorEastAsia" w:hAnsiTheme="minorHAnsi"/>
               <w:noProof/>
               <w:sz w:val="22"/>
             </w:rPr>
           </w:pPr>
-          <w:hyperlink w:history="1" w:anchor="_Toc39651391">
+          <w:hyperlink w:anchor="_Toc39651391" w:history="1">
             <w:r>
               <w:rPr>
                 <w:rStyle w:val="Hyperlink"/>
@@ -897,12 +779,12 @@
               <w:tab w:val="right" w:leader="dot" w:pos="9350"/>
             </w:tabs>
             <w:rPr>
-              <w:rFonts w:asciiTheme="minorHAnsi" w:hAnsiTheme="minorHAnsi" w:eastAsiaTheme="minorEastAsia"/>
+              <w:rFonts w:asciiTheme="minorHAnsi" w:eastAsiaTheme="minorEastAsia" w:hAnsiTheme="minorHAnsi"/>
               <w:noProof/>
               <w:sz w:val="22"/>
             </w:rPr>
           </w:pPr>
-          <w:hyperlink w:history="1" w:anchor="_Toc39651392">
+          <w:hyperlink w:anchor="_Toc39651392" w:history="1">
             <w:r>
               <w:rPr>
                 <w:rStyle w:val="Hyperlink"/>
@@ -967,12 +849,12 @@
               <w:tab w:val="right" w:leader="dot" w:pos="9350"/>
             </w:tabs>
             <w:rPr>
-              <w:rFonts w:asciiTheme="minorHAnsi" w:hAnsiTheme="minorHAnsi" w:eastAsiaTheme="minorEastAsia"/>
+              <w:rFonts w:asciiTheme="minorHAnsi" w:eastAsiaTheme="minorEastAsia" w:hAnsiTheme="minorHAnsi"/>
               <w:noProof/>
               <w:sz w:val="22"/>
             </w:rPr>
           </w:pPr>
-          <w:hyperlink w:history="1" w:anchor="_Toc39651393">
+          <w:hyperlink w:anchor="_Toc39651393" w:history="1">
             <w:r>
               <w:rPr>
                 <w:rStyle w:val="Hyperlink"/>
@@ -1037,12 +919,12 @@
               <w:tab w:val="right" w:leader="dot" w:pos="9350"/>
             </w:tabs>
             <w:rPr>
-              <w:rFonts w:asciiTheme="minorHAnsi" w:hAnsiTheme="minorHAnsi" w:eastAsiaTheme="minorEastAsia"/>
+              <w:rFonts w:asciiTheme="minorHAnsi" w:eastAsiaTheme="minorEastAsia" w:hAnsiTheme="minorHAnsi"/>
               <w:noProof/>
               <w:sz w:val="22"/>
             </w:rPr>
           </w:pPr>
-          <w:hyperlink w:history="1" w:anchor="_Toc39651394">
+          <w:hyperlink w:anchor="_Toc39651394" w:history="1">
             <w:r>
               <w:rPr>
                 <w:rStyle w:val="Hyperlink"/>
@@ -1170,7 +1052,7 @@
           <w:szCs w:val="32"/>
         </w:rPr>
       </w:pPr>
-      <w:bookmarkStart w:name="_Toc39651390" w:id="1"/>
+      <w:bookmarkStart w:id="1" w:name="_Toc39651390"/>
       <w:r>
         <w:br w:type="page"/>
       </w:r>
@@ -1191,20 +1073,30 @@
     </w:p>
     <w:p>
       <w:r>
-        <w:rPr/>
-        <w:t xml:space="preserve">We have solved the coronavirus by being </w:t>
-      </w:r>
-      <w:proofErr w:type="spellStart"/>
-      <w:r>
-        <w:rPr/>
-        <w:t>smort</w:t>
-      </w:r>
-      <w:proofErr w:type="spellEnd"/>
-      <w:r>
-        <w:rPr/>
-        <w:t xml:space="preserve"> and interrigent. ARIMA is life. </w:t>
-      </w:r>
-    </w:p>
+        <w:t xml:space="preserve">We have solved the coronavirus by being smort and interrigent. ARIMA is life. </w:t>
+      </w:r>
+    </w:p>
+    <w:p>
+      <w:r>
+        <w:t>Catherine will c</w:t>
+      </w:r>
+      <w:r>
+        <w:t xml:space="preserve">opy and paste the introduction here after </w:t>
+      </w:r>
+      <w:r>
+        <w:t>she’s</w:t>
+      </w:r>
+      <w:r>
+        <w:t xml:space="preserve"> had some coffee.</w:t>
+      </w:r>
+      <w:r>
+        <w:t xml:space="preserve"> </w:t>
+      </w:r>
+      <w:r>
+        <w:t xml:space="preserve">&lt;- this is the new text btw… </w:t>
+      </w:r>
+    </w:p>
+    <w:p/>
     <w:p/>
     <w:p/>
     <w:p/>
@@ -1224,7 +1116,7 @@
       <w:pPr>
         <w:pStyle w:val="Heading1"/>
       </w:pPr>
-      <w:bookmarkStart w:name="_Toc39651391" w:id="2"/>
+      <w:bookmarkStart w:id="2" w:name="_Toc39651391"/>
       <w:r>
         <w:t>Pre</w:t>
       </w:r>
@@ -1236,7 +1128,18 @@
         <w:t xml:space="preserve"> </w:t>
       </w:r>
     </w:p>
-    <w:p/>
+    <w:p>
+      <w:r>
+        <w:tab/>
+        <w:t xml:space="preserve">To create our master data set, we merged together three data sets </w:t>
+      </w:r>
+      <w:r>
+        <w:t xml:space="preserve">on the county level: a Census data set containing demographic information for each county, a </w:t>
+      </w:r>
+      <w:r>
+        <w:t xml:space="preserve">NPI data set provided by Keystone Strategy, and a Covid-19 deaths data set provided by John Hopkins. </w:t>
+      </w:r>
+    </w:p>
     <w:p/>
     <w:p/>
     <w:p/>
@@ -1257,7 +1160,7 @@
       <w:pPr>
         <w:pStyle w:val="Heading1"/>
       </w:pPr>
-      <w:bookmarkStart w:name="_Toc39651392" w:id="3"/>
+      <w:bookmarkStart w:id="3" w:name="_Toc39651392"/>
       <w:r>
         <w:t>Methods</w:t>
       </w:r>
@@ -1284,7 +1187,7 @@
       <w:pPr>
         <w:pStyle w:val="Heading1"/>
       </w:pPr>
-      <w:bookmarkStart w:name="_Toc39651393" w:id="4"/>
+      <w:bookmarkStart w:id="4" w:name="_Toc39651393"/>
       <w:r>
         <w:t>Results</w:t>
       </w:r>
@@ -1311,7 +1214,7 @@
       <w:pPr>
         <w:pStyle w:val="Heading1"/>
       </w:pPr>
-      <w:bookmarkStart w:name="_Toc39651394" w:id="5"/>
+      <w:bookmarkStart w:id="5" w:name="_Toc39651394"/>
       <w:r>
         <w:t>Conclusion</w:t>
       </w:r>
@@ -1336,20 +1239,18 @@
     <w:p/>
     <w:sdt>
       <w:sdtPr>
+        <w:rPr>
+          <w:rFonts w:eastAsiaTheme="minorHAnsi" w:cstheme="minorBidi"/>
+          <w:b w:val="0"/>
+          <w:sz w:val="24"/>
+          <w:szCs w:val="22"/>
+        </w:rPr>
         <w:id w:val="1365245252"/>
         <w:docPartObj>
           <w:docPartGallery w:val="Bibliographies"/>
           <w:docPartUnique/>
         </w:docPartObj>
       </w:sdtPr>
-      <w:sdtEndPr>
-        <w:rPr>
-          <w:rFonts w:eastAsiaTheme="minorHAnsi" w:cstheme="minorBidi"/>
-          <w:b w:val="0"/>
-          <w:sz w:val="24"/>
-          <w:szCs w:val="22"/>
-        </w:rPr>
-      </w:sdtEndPr>
       <w:sdtContent>
         <w:p>
           <w:pPr>
@@ -1378,9 +1279,9 @@
     </w:sdt>
     <w:p/>
     <w:sectPr>
-      <w:footerReference w:type="default" r:id="rId10"/>
-      <w:footerReference w:type="first" r:id="rId11"/>
-      <w:pgSz w:w="12240" w:h="15840" w:orient="portrait"/>
+      <w:footerReference w:type="default" r:id="rId11"/>
+      <w:footerReference w:type="first" r:id="rId12"/>
+      <w:pgSz w:w="12240" w:h="15840"/>
       <w:pgMar w:top="1440" w:right="1440" w:bottom="1440" w:left="1440" w:header="720" w:footer="720" w:gutter="0"/>
       <w:pgNumType w:start="1"/>
       <w:cols w:space="720"/>
@@ -1411,6 +1312,13 @@
       <w:r>
         <w:continuationSeparator/>
       </w:r>
+    </w:p>
+  </w:endnote>
+  <w:endnote w:type="continuationNotice" w:id="1">
+    <w:p>
+      <w:pPr>
+        <w:spacing w:after="0" w:line="240" w:lineRule="auto"/>
+      </w:pPr>
     </w:p>
   </w:endnote>
 </w:endnotes>
@@ -1482,7 +1390,7 @@
       </w:rPr>
       <w:t xml:space="preserve">Contact Information: </w:t>
     </w:r>
-    <w:hyperlink w:history="1" r:id="rId1">
+    <w:hyperlink r:id="rId1" w:history="1">
       <w:r>
         <w:rPr>
           <w:rStyle w:val="Hyperlink"/>
@@ -1494,15 +1402,12 @@
       <w:t xml:space="preserve"> (J. Shusko ’21</w:t>
     </w:r>
     <w:r>
-      <w:t>, C</w:t>
-    </w:r>
-    <w:r>
-      <w:t>omputer Science &amp; ORIE</w:t>
+      <w:t>, Computer Science &amp; ORIE</w:t>
     </w:r>
     <w:r>
       <w:t xml:space="preserve">), </w:t>
     </w:r>
-    <w:hyperlink w:history="1" r:id="rId2">
+    <w:hyperlink r:id="rId2" w:history="1">
       <w:r>
         <w:rPr>
           <w:rStyle w:val="Hyperlink"/>
@@ -1543,7 +1448,7 @@
     <w:r>
       <w:t xml:space="preserve">,  </w:t>
     </w:r>
-    <w:hyperlink w:history="1" r:id="rId3">
+    <w:hyperlink r:id="rId3" w:history="1">
       <w:r>
         <w:rPr>
           <w:rStyle w:val="Hyperlink"/>
@@ -1600,21 +1505,7 @@
         <w:i/>
         <w:iCs/>
       </w:rPr>
-      <w:t>C</w:t>
-    </w:r>
-    <w:r>
-      <w:rPr>
-        <w:i/>
-        <w:iCs/>
-      </w:rPr>
-      <w:t>ourse Information:</w:t>
-    </w:r>
-    <w:r>
-      <w:rPr>
-        <w:i/>
-        <w:iCs/>
-      </w:rPr>
-      <w:t xml:space="preserve"> </w:t>
+      <w:t xml:space="preserve">Course Information: </w:t>
     </w:r>
     <w:r>
       <w:t>ORIE 4740: Statistical Data Mining I</w:t>
@@ -1645,14 +1536,23 @@
       </w:r>
     </w:p>
   </w:footnote>
+  <w:footnote w:type="continuationNotice" w:id="1">
+    <w:p>
+      <w:pPr>
+        <w:spacing w:after="0" w:line="240" w:lineRule="auto"/>
+      </w:pPr>
+    </w:p>
+  </w:footnote>
 </w:footnotes>
 </file>
 
 <file path=word/numbering.xml><?xml version="1.0" encoding="utf-8"?>
-<w:numbering xmlns:w="http://schemas.openxmlformats.org/wordprocessingml/2006/main">
-  <w:abstractNum xmlns:w="http://schemas.openxmlformats.org/wordprocessingml/2006/main" w:abstractNumId="1">
-    <w:multiLevelType xmlns:w="http://schemas.openxmlformats.org/wordprocessingml/2006/main" w:val="hybridMultilevel"/>
-    <w:lvl xmlns:w="http://schemas.openxmlformats.org/wordprocessingml/2006/main" w:ilvl="0">
+<w:numbering xmlns:wpc="http://schemas.microsoft.com/office/word/2010/wordprocessingCanvas" xmlns:cx="http://schemas.microsoft.com/office/drawing/2014/chartex" xmlns:cx1="http://schemas.microsoft.com/office/drawing/2015/9/8/chartex" xmlns:cx2="http://schemas.microsoft.com/office/drawing/2015/10/21/chartex" xmlns:cx3="http://schemas.microsoft.com/office/drawing/2016/5/9/chartex" xmlns:cx4="http://schemas.microsoft.com/office/drawing/2016/5/10/chartex" xmlns:cx5="http://schemas.microsoft.com/office/drawing/2016/5/11/chartex" xmlns:cx6="http://schemas.microsoft.com/office/drawing/2016/5/12/chartex" xmlns:cx7="http://schemas.microsoft.com/office/drawing/2016/5/13/chartex" xmlns:cx8="http://schemas.microsoft.com/office/drawing/2016/5/14/chartex" xmlns:mc="http://schemas.openxmlformats.org/markup-compatibility/2006" xmlns:aink="http://schemas.microsoft.com/office/drawing/2016/ink" xmlns:am3d="http://schemas.microsoft.com/office/drawing/2017/model3d" xmlns:o="urn:schemas-microsoft-com:office:office" xmlns:r="http://schemas.openxmlformats.org/officeDocument/2006/relationships" xmlns:m="http://schemas.openxmlformats.org/officeDocument/2006/math" xmlns:v="urn:schemas-microsoft-com:vml" xmlns:wp14="http://schemas.microsoft.com/office/word/2010/wordprocessingDrawing" xmlns:wp="http://schemas.openxmlformats.org/drawingml/2006/wordprocessingDrawing" xmlns:w10="urn:schemas-microsoft-com:office:word" xmlns:w="http://schemas.openxmlformats.org/wordprocessingml/2006/main" xmlns:w14="http://schemas.microsoft.com/office/word/2010/wordml" xmlns:w15="http://schemas.microsoft.com/office/word/2012/wordml" xmlns:w16cex="http://schemas.microsoft.com/office/word/2018/wordml/cex" xmlns:w16cid="http://schemas.microsoft.com/office/word/2016/wordml/cid" xmlns:w16="http://schemas.microsoft.com/office/word/2018/wordml" xmlns:w16se="http://schemas.microsoft.com/office/word/2015/wordml/symex" xmlns:wpg="http://schemas.microsoft.com/office/word/2010/wordprocessingGroup" xmlns:wpi="http://schemas.microsoft.com/office/word/2010/wordprocessingInk" xmlns:wne="http://schemas.microsoft.com/office/word/2006/wordml" xmlns:wps="http://schemas.microsoft.com/office/word/2010/wordprocessingShape" mc:Ignorable="w14 w15 w16se w16cid w16 w16cex wp14">
+  <w:abstractNum w:abstractNumId="0" w15:restartNumberingAfterBreak="0">
+    <w:nsid w:val="04E619F6"/>
+    <w:multiLevelType w:val="hybridMultilevel"/>
+    <w:tmpl w:val="3DF41754"/>
+    <w:lvl w:ilvl="0" w:tplc="7434735E">
       <w:start w:val="1"/>
       <w:numFmt w:val="bullet"/>
       <w:lvlText w:val=""/>
@@ -1661,10 +1561,10 @@
         <w:ind w:left="720" w:hanging="360"/>
       </w:pPr>
       <w:rPr>
-        <w:rFonts w:hint="default" w:ascii="Symbol" w:hAnsi="Symbol"/>
+        <w:rFonts w:ascii="Symbol" w:hAnsi="Symbol" w:hint="default"/>
       </w:rPr>
     </w:lvl>
-    <w:lvl xmlns:w="http://schemas.openxmlformats.org/wordprocessingml/2006/main" w:ilvl="1">
+    <w:lvl w:ilvl="1" w:tplc="766A2C16">
       <w:start w:val="1"/>
       <w:numFmt w:val="bullet"/>
       <w:lvlText w:val=""/>
@@ -1673,10 +1573,10 @@
         <w:ind w:left="1440" w:hanging="360"/>
       </w:pPr>
       <w:rPr>
-        <w:rFonts w:hint="default" w:ascii="Symbol" w:hAnsi="Symbol"/>
+        <w:rFonts w:ascii="Symbol" w:hAnsi="Symbol" w:hint="default"/>
       </w:rPr>
     </w:lvl>
-    <w:lvl xmlns:w="http://schemas.openxmlformats.org/wordprocessingml/2006/main" w:ilvl="2">
+    <w:lvl w:ilvl="2" w:tplc="A2A08534">
       <w:start w:val="1"/>
       <w:numFmt w:val="bullet"/>
       <w:lvlText w:val=""/>
@@ -1685,10 +1585,10 @@
         <w:ind w:left="2160" w:hanging="360"/>
       </w:pPr>
       <w:rPr>
-        <w:rFonts w:hint="default" w:ascii="Wingdings" w:hAnsi="Wingdings"/>
+        <w:rFonts w:ascii="Wingdings" w:hAnsi="Wingdings" w:hint="default"/>
       </w:rPr>
     </w:lvl>
-    <w:lvl xmlns:w="http://schemas.openxmlformats.org/wordprocessingml/2006/main" w:ilvl="3">
+    <w:lvl w:ilvl="3" w:tplc="9C32B0EA">
       <w:start w:val="1"/>
       <w:numFmt w:val="bullet"/>
       <w:lvlText w:val=""/>
@@ -1697,10 +1597,10 @@
         <w:ind w:left="2880" w:hanging="360"/>
       </w:pPr>
       <w:rPr>
-        <w:rFonts w:hint="default" w:ascii="Symbol" w:hAnsi="Symbol"/>
+        <w:rFonts w:ascii="Symbol" w:hAnsi="Symbol" w:hint="default"/>
       </w:rPr>
     </w:lvl>
-    <w:lvl xmlns:w="http://schemas.openxmlformats.org/wordprocessingml/2006/main" w:ilvl="4">
+    <w:lvl w:ilvl="4" w:tplc="7DB064B8">
       <w:start w:val="1"/>
       <w:numFmt w:val="bullet"/>
       <w:lvlText w:val="o"/>
@@ -1709,10 +1609,10 @@
         <w:ind w:left="3600" w:hanging="360"/>
       </w:pPr>
       <w:rPr>
-        <w:rFonts w:hint="default" w:ascii="Courier New" w:hAnsi="Courier New"/>
+        <w:rFonts w:ascii="Courier New" w:hAnsi="Courier New" w:hint="default"/>
       </w:rPr>
     </w:lvl>
-    <w:lvl xmlns:w="http://schemas.openxmlformats.org/wordprocessingml/2006/main" w:ilvl="5">
+    <w:lvl w:ilvl="5" w:tplc="6E2CE71A">
       <w:start w:val="1"/>
       <w:numFmt w:val="bullet"/>
       <w:lvlText w:val=""/>
@@ -1721,10 +1621,10 @@
         <w:ind w:left="4320" w:hanging="360"/>
       </w:pPr>
       <w:rPr>
-        <w:rFonts w:hint="default" w:ascii="Wingdings" w:hAnsi="Wingdings"/>
+        <w:rFonts w:ascii="Wingdings" w:hAnsi="Wingdings" w:hint="default"/>
       </w:rPr>
     </w:lvl>
-    <w:lvl xmlns:w="http://schemas.openxmlformats.org/wordprocessingml/2006/main" w:ilvl="6">
+    <w:lvl w:ilvl="6" w:tplc="8EDABB3A">
       <w:start w:val="1"/>
       <w:numFmt w:val="bullet"/>
       <w:lvlText w:val=""/>
@@ -1733,10 +1633,10 @@
         <w:ind w:left="5040" w:hanging="360"/>
       </w:pPr>
       <w:rPr>
-        <w:rFonts w:hint="default" w:ascii="Symbol" w:hAnsi="Symbol"/>
+        <w:rFonts w:ascii="Symbol" w:hAnsi="Symbol" w:hint="default"/>
       </w:rPr>
     </w:lvl>
-    <w:lvl xmlns:w="http://schemas.openxmlformats.org/wordprocessingml/2006/main" w:ilvl="7">
+    <w:lvl w:ilvl="7" w:tplc="4ABC67CC">
       <w:start w:val="1"/>
       <w:numFmt w:val="bullet"/>
       <w:lvlText w:val="o"/>
@@ -1745,10 +1645,10 @@
         <w:ind w:left="5760" w:hanging="360"/>
       </w:pPr>
       <w:rPr>
-        <w:rFonts w:hint="default" w:ascii="Courier New" w:hAnsi="Courier New"/>
+        <w:rFonts w:ascii="Courier New" w:hAnsi="Courier New" w:hint="default"/>
       </w:rPr>
     </w:lvl>
-    <w:lvl xmlns:w="http://schemas.openxmlformats.org/wordprocessingml/2006/main" w:ilvl="8">
+    <w:lvl w:ilvl="8" w:tplc="609485A6">
       <w:start w:val="1"/>
       <w:numFmt w:val="bullet"/>
       <w:lvlText w:val=""/>
@@ -1757,12 +1657,12 @@
         <w:ind w:left="6480" w:hanging="360"/>
       </w:pPr>
       <w:rPr>
-        <w:rFonts w:hint="default" w:ascii="Wingdings" w:hAnsi="Wingdings"/>
+        <w:rFonts w:ascii="Wingdings" w:hAnsi="Wingdings" w:hint="default"/>
       </w:rPr>
     </w:lvl>
   </w:abstractNum>
   <w:num w:numId="1">
-    <w:abstractNumId w:val="1"/>
+    <w:abstractNumId w:val="0"/>
   </w:num>
 </w:numbering>
 </file>
@@ -1772,7 +1672,7 @@
   <w:docDefaults>
     <w:rPrDefault>
       <w:rPr>
-        <w:rFonts w:asciiTheme="minorHAnsi" w:hAnsiTheme="minorHAnsi" w:eastAsiaTheme="minorHAnsi" w:cstheme="minorBidi"/>
+        <w:rFonts w:asciiTheme="minorHAnsi" w:eastAsiaTheme="minorHAnsi" w:hAnsiTheme="minorHAnsi" w:cstheme="minorBidi"/>
         <w:sz w:val="22"/>
         <w:szCs w:val="22"/>
         <w:lang w:val="en-US" w:eastAsia="en-US" w:bidi="ar-SA"/>
@@ -1787,14 +1687,14 @@
   <w:latentStyles w:defLockedState="0" w:defUIPriority="99" w:defSemiHidden="0" w:defUnhideWhenUsed="0" w:defQFormat="0" w:count="376">
     <w:lsdException w:name="Normal" w:uiPriority="0" w:qFormat="1"/>
     <w:lsdException w:name="heading 1" w:uiPriority="9" w:qFormat="1"/>
-    <w:lsdException w:name="heading 2" w:uiPriority="9" w:semiHidden="1" w:unhideWhenUsed="1" w:qFormat="1"/>
-    <w:lsdException w:name="heading 3" w:uiPriority="9" w:semiHidden="1" w:unhideWhenUsed="1" w:qFormat="1"/>
-    <w:lsdException w:name="heading 4" w:uiPriority="9" w:semiHidden="1" w:unhideWhenUsed="1" w:qFormat="1"/>
-    <w:lsdException w:name="heading 5" w:uiPriority="9" w:semiHidden="1" w:unhideWhenUsed="1" w:qFormat="1"/>
-    <w:lsdException w:name="heading 6" w:uiPriority="9" w:semiHidden="1" w:unhideWhenUsed="1" w:qFormat="1"/>
-    <w:lsdException w:name="heading 7" w:uiPriority="9" w:semiHidden="1" w:unhideWhenUsed="1" w:qFormat="1"/>
-    <w:lsdException w:name="heading 8" w:uiPriority="9" w:semiHidden="1" w:unhideWhenUsed="1" w:qFormat="1"/>
-    <w:lsdException w:name="heading 9" w:uiPriority="9" w:semiHidden="1" w:unhideWhenUsed="1" w:qFormat="1"/>
+    <w:lsdException w:name="heading 2" w:semiHidden="1" w:uiPriority="9" w:unhideWhenUsed="1" w:qFormat="1"/>
+    <w:lsdException w:name="heading 3" w:semiHidden="1" w:uiPriority="9" w:unhideWhenUsed="1" w:qFormat="1"/>
+    <w:lsdException w:name="heading 4" w:semiHidden="1" w:uiPriority="9" w:unhideWhenUsed="1" w:qFormat="1"/>
+    <w:lsdException w:name="heading 5" w:semiHidden="1" w:uiPriority="9" w:unhideWhenUsed="1" w:qFormat="1"/>
+    <w:lsdException w:name="heading 6" w:semiHidden="1" w:uiPriority="9" w:unhideWhenUsed="1" w:qFormat="1"/>
+    <w:lsdException w:name="heading 7" w:semiHidden="1" w:uiPriority="9" w:unhideWhenUsed="1" w:qFormat="1"/>
+    <w:lsdException w:name="heading 8" w:semiHidden="1" w:uiPriority="9" w:unhideWhenUsed="1" w:qFormat="1"/>
+    <w:lsdException w:name="heading 9" w:semiHidden="1" w:uiPriority="9" w:unhideWhenUsed="1" w:qFormat="1"/>
     <w:lsdException w:name="index 1" w:semiHidden="1" w:unhideWhenUsed="1"/>
     <w:lsdException w:name="index 2" w:semiHidden="1" w:unhideWhenUsed="1"/>
     <w:lsdException w:name="index 3" w:semiHidden="1" w:unhideWhenUsed="1"/>
@@ -1804,22 +1704,22 @@
     <w:lsdException w:name="index 7" w:semiHidden="1" w:unhideWhenUsed="1"/>
     <w:lsdException w:name="index 8" w:semiHidden="1" w:unhideWhenUsed="1"/>
     <w:lsdException w:name="index 9" w:semiHidden="1" w:unhideWhenUsed="1"/>
-    <w:lsdException w:name="toc 1" w:uiPriority="39" w:semiHidden="1" w:unhideWhenUsed="1"/>
-    <w:lsdException w:name="toc 2" w:uiPriority="39" w:semiHidden="1" w:unhideWhenUsed="1"/>
-    <w:lsdException w:name="toc 3" w:uiPriority="39" w:semiHidden="1" w:unhideWhenUsed="1"/>
-    <w:lsdException w:name="toc 4" w:uiPriority="39" w:semiHidden="1" w:unhideWhenUsed="1"/>
-    <w:lsdException w:name="toc 5" w:uiPriority="39" w:semiHidden="1" w:unhideWhenUsed="1"/>
-    <w:lsdException w:name="toc 6" w:uiPriority="39" w:semiHidden="1" w:unhideWhenUsed="1"/>
-    <w:lsdException w:name="toc 7" w:uiPriority="39" w:semiHidden="1" w:unhideWhenUsed="1"/>
-    <w:lsdException w:name="toc 8" w:uiPriority="39" w:semiHidden="1" w:unhideWhenUsed="1"/>
-    <w:lsdException w:name="toc 9" w:uiPriority="39" w:semiHidden="1" w:unhideWhenUsed="1"/>
+    <w:lsdException w:name="toc 1" w:semiHidden="1" w:uiPriority="39" w:unhideWhenUsed="1"/>
+    <w:lsdException w:name="toc 2" w:semiHidden="1" w:uiPriority="39" w:unhideWhenUsed="1"/>
+    <w:lsdException w:name="toc 3" w:semiHidden="1" w:uiPriority="39" w:unhideWhenUsed="1"/>
+    <w:lsdException w:name="toc 4" w:semiHidden="1" w:uiPriority="39" w:unhideWhenUsed="1"/>
+    <w:lsdException w:name="toc 5" w:semiHidden="1" w:uiPriority="39" w:unhideWhenUsed="1"/>
+    <w:lsdException w:name="toc 6" w:semiHidden="1" w:uiPriority="39" w:unhideWhenUsed="1"/>
+    <w:lsdException w:name="toc 7" w:semiHidden="1" w:uiPriority="39" w:unhideWhenUsed="1"/>
+    <w:lsdException w:name="toc 8" w:semiHidden="1" w:uiPriority="39" w:unhideWhenUsed="1"/>
+    <w:lsdException w:name="toc 9" w:semiHidden="1" w:uiPriority="39" w:unhideWhenUsed="1"/>
     <w:lsdException w:name="Normal Indent" w:semiHidden="1" w:unhideWhenUsed="1"/>
     <w:lsdException w:name="footnote text" w:semiHidden="1" w:unhideWhenUsed="1"/>
     <w:lsdException w:name="annotation text" w:semiHidden="1" w:unhideWhenUsed="1"/>
     <w:lsdException w:name="header" w:semiHidden="1" w:unhideWhenUsed="1"/>
     <w:lsdException w:name="footer" w:semiHidden="1" w:unhideWhenUsed="1"/>
     <w:lsdException w:name="index heading" w:semiHidden="1" w:unhideWhenUsed="1"/>
-    <w:lsdException w:name="caption" w:uiPriority="35" w:semiHidden="1" w:unhideWhenUsed="1" w:qFormat="1"/>
+    <w:lsdException w:name="caption" w:semiHidden="1" w:uiPriority="35" w:unhideWhenUsed="1" w:qFormat="1"/>
     <w:lsdException w:name="table of figures" w:semiHidden="1" w:unhideWhenUsed="1"/>
     <w:lsdException w:name="envelope address" w:semiHidden="1" w:unhideWhenUsed="1"/>
     <w:lsdException w:name="envelope return" w:semiHidden="1" w:unhideWhenUsed="1"/>
@@ -1850,7 +1750,7 @@
     <w:lsdException w:name="Title" w:uiPriority="10" w:qFormat="1"/>
     <w:lsdException w:name="Closing" w:semiHidden="1" w:unhideWhenUsed="1"/>
     <w:lsdException w:name="Signature" w:semiHidden="1" w:unhideWhenUsed="1"/>
-    <w:lsdException w:name="Default Paragraph Font" w:uiPriority="1" w:semiHidden="1" w:unhideWhenUsed="1"/>
+    <w:lsdException w:name="Default Paragraph Font" w:semiHidden="1" w:uiPriority="1" w:unhideWhenUsed="1"/>
     <w:lsdException w:name="Body Text" w:semiHidden="1" w:unhideWhenUsed="1"/>
     <w:lsdException w:name="Body Text Indent" w:semiHidden="1" w:unhideWhenUsed="1"/>
     <w:lsdException w:name="List Continue" w:semiHidden="1" w:unhideWhenUsed="1"/>
@@ -2050,8 +1950,8 @@
     <w:lsdException w:name="Subtle Reference" w:uiPriority="31" w:qFormat="1"/>
     <w:lsdException w:name="Intense Reference" w:uiPriority="32" w:qFormat="1"/>
     <w:lsdException w:name="Book Title" w:uiPriority="33" w:qFormat="1"/>
-    <w:lsdException w:name="Bibliography" w:uiPriority="37" w:semiHidden="1" w:unhideWhenUsed="1"/>
-    <w:lsdException w:name="TOC Heading" w:uiPriority="39" w:semiHidden="1" w:unhideWhenUsed="1" w:qFormat="1"/>
+    <w:lsdException w:name="Bibliography" w:semiHidden="1" w:uiPriority="37" w:unhideWhenUsed="1"/>
+    <w:lsdException w:name="TOC Heading" w:semiHidden="1" w:uiPriority="39" w:unhideWhenUsed="1" w:qFormat="1"/>
     <w:lsdException w:name="Plain Table 1" w:uiPriority="41"/>
     <w:lsdException w:name="Plain Table 2" w:uiPriority="42"/>
     <w:lsdException w:name="Plain Table 3" w:uiPriority="43"/>
@@ -2162,7 +2062,7 @@
     <w:lsdException w:name="Unresolved Mention" w:semiHidden="1" w:unhideWhenUsed="1"/>
     <w:lsdException w:name="Smart Link" w:semiHidden="1" w:unhideWhenUsed="1"/>
   </w:latentStyles>
-  <w:style w:type="paragraph" w:styleId="Normal" w:default="1">
+  <w:style w:type="paragraph" w:default="1" w:styleId="Normal">
     <w:name w:val="Normal"/>
     <w:qFormat/>
     <w:rsid w:val="00267423"/>
@@ -2214,12 +2114,13 @@
       <w:szCs w:val="26"/>
     </w:rPr>
   </w:style>
-  <w:style w:type="character" w:styleId="DefaultParagraphFont" w:default="1">
+  <w:style w:type="character" w:default="1" w:styleId="DefaultParagraphFont">
     <w:name w:val="Default Paragraph Font"/>
     <w:uiPriority w:val="1"/>
+    <w:semiHidden/>
     <w:unhideWhenUsed/>
   </w:style>
-  <w:style w:type="table" w:styleId="TableNormal" w:default="1">
+  <w:style w:type="table" w:default="1" w:styleId="TableNormal">
     <w:name w:val="Normal Table"/>
     <w:uiPriority w:val="99"/>
     <w:semiHidden/>
@@ -2234,33 +2135,33 @@
       </w:tblCellMar>
     </w:tblPr>
   </w:style>
-  <w:style w:type="numbering" w:styleId="NoList" w:default="1">
+  <w:style w:type="numbering" w:default="1" w:styleId="NoList">
     <w:name w:val="No List"/>
     <w:uiPriority w:val="99"/>
     <w:semiHidden/>
     <w:unhideWhenUsed/>
   </w:style>
-  <w:style w:type="character" w:styleId="Heading1Char" w:customStyle="1">
+  <w:style w:type="character" w:customStyle="1" w:styleId="Heading1Char">
     <w:name w:val="Heading 1 Char"/>
     <w:basedOn w:val="DefaultParagraphFont"/>
     <w:link w:val="Heading1"/>
     <w:uiPriority w:val="9"/>
     <w:rsid w:val="00267423"/>
     <w:rPr>
-      <w:rFonts w:ascii="Times New Roman" w:hAnsi="Times New Roman" w:eastAsiaTheme="majorEastAsia" w:cstheme="majorBidi"/>
+      <w:rFonts w:ascii="Times New Roman" w:eastAsiaTheme="majorEastAsia" w:hAnsi="Times New Roman" w:cstheme="majorBidi"/>
       <w:b/>
       <w:sz w:val="36"/>
       <w:szCs w:val="32"/>
     </w:rPr>
   </w:style>
-  <w:style w:type="character" w:styleId="Heading2Char" w:customStyle="1">
+  <w:style w:type="character" w:customStyle="1" w:styleId="Heading2Char">
     <w:name w:val="Heading 2 Char"/>
     <w:basedOn w:val="DefaultParagraphFont"/>
     <w:link w:val="Heading2"/>
     <w:uiPriority w:val="9"/>
     <w:rsid w:val="00267423"/>
     <w:rPr>
-      <w:rFonts w:ascii="Times New Roman" w:hAnsi="Times New Roman" w:eastAsiaTheme="majorEastAsia" w:cstheme="majorBidi"/>
+      <w:rFonts w:ascii="Times New Roman" w:eastAsiaTheme="majorEastAsia" w:hAnsi="Times New Roman" w:cstheme="majorBidi"/>
       <w:sz w:val="28"/>
       <w:szCs w:val="26"/>
     </w:rPr>
@@ -2315,7 +2216,7 @@
       <w:spacing w:after="0" w:line="240" w:lineRule="auto"/>
     </w:pPr>
   </w:style>
-  <w:style w:type="character" w:styleId="HeaderChar" w:customStyle="1">
+  <w:style w:type="character" w:customStyle="1" w:styleId="HeaderChar">
     <w:name w:val="Header Char"/>
     <w:basedOn w:val="DefaultParagraphFont"/>
     <w:link w:val="Header"/>
@@ -2341,7 +2242,7 @@
       <w:spacing w:after="0" w:line="240" w:lineRule="auto"/>
     </w:pPr>
   </w:style>
-  <w:style w:type="character" w:styleId="FooterChar" w:customStyle="1">
+  <w:style w:type="character" w:customStyle="1" w:styleId="FooterChar">
     <w:name w:val="Footer Char"/>
     <w:basedOn w:val="DefaultParagraphFont"/>
     <w:link w:val="Footer"/>
@@ -2383,12 +2284,12 @@
     </w:pPr>
     <w:tblPr>
       <w:tblBorders>
-        <w:top w:val="single" w:color="auto" w:sz="4" w:space="0"/>
-        <w:left w:val="single" w:color="auto" w:sz="4" w:space="0"/>
-        <w:bottom w:val="single" w:color="auto" w:sz="4" w:space="0"/>
-        <w:right w:val="single" w:color="auto" w:sz="4" w:space="0"/>
-        <w:insideH w:val="single" w:color="auto" w:sz="4" w:space="0"/>
-        <w:insideV w:val="single" w:color="auto" w:sz="4" w:space="0"/>
+        <w:top w:val="single" w:sz="4" w:space="0" w:color="auto"/>
+        <w:left w:val="single" w:sz="4" w:space="0" w:color="auto"/>
+        <w:bottom w:val="single" w:sz="4" w:space="0" w:color="auto"/>
+        <w:right w:val="single" w:sz="4" w:space="0" w:color="auto"/>
+        <w:insideH w:val="single" w:sz="4" w:space="0" w:color="auto"/>
+        <w:insideV w:val="single" w:sz="4" w:space="0" w:color="auto"/>
       </w:tblBorders>
     </w:tblPr>
   </w:style>
@@ -2437,39 +2338,6 @@
     </w:rPr>
   </w:style>
 </w:styles>
-</file>
-
-<file path=word/glossary/document.xml><?xml version="1.0" encoding="utf-8"?>
-<w:glossaryDocument xmlns:w14="http://schemas.microsoft.com/office/word/2010/wordml" xmlns:w="http://schemas.openxmlformats.org/wordprocessingml/2006/main">
-  <w:docParts>
-    <w:docPart>
-      <w:docPartPr>
-        <w:name w:val="DefaultPlaceholder_1081868574"/>
-        <w:category>
-          <w:name w:val="General"/>
-          <w:gallery w:val="placeholder"/>
-        </w:category>
-        <w:types>
-          <w:type w:val="bbPlcHdr"/>
-        </w:types>
-        <w:behaviors>
-          <w:behavior w:val="content"/>
-        </w:behaviors>
-        <w:guid w:val="{bf9e7ebf-975a-48e7-8bab-7f248b5df193}"/>
-      </w:docPartPr>
-      <w:docPartBody>
-        <w:p>
-          <w:r>
-            <w:rPr>
-              <w:rStyle w:val="PlaceholderText"/>
-            </w:rPr>
-            <w:t/>
-          </w:r>
-        </w:p>
-      </w:docPartBody>
-    </w:docPart>
-  </w:docParts>
-</w:glossaryDocument>
 </file>
 
 <file path=word/theme/theme1.xml><?xml version="1.0" encoding="utf-8"?>
@@ -2768,6 +2636,48 @@
 </file>
 
 <file path=customXml/item1.xml><?xml version="1.0" encoding="utf-8"?>
+<?mso-contentType ?>
+<FormTemplates xmlns="http://schemas.microsoft.com/sharepoint/v3/contenttype/forms">
+  <Display>DocumentLibraryForm</Display>
+  <Edit>DocumentLibraryForm</Edit>
+  <New>DocumentLibraryForm</New>
+</FormTemplates>
+</file>
+
+<file path=customXml/item2.xml><?xml version="1.0" encoding="utf-8"?>
+<p:properties xmlns:p="http://schemas.microsoft.com/office/2006/metadata/properties" xmlns:xsi="http://www.w3.org/2001/XMLSchema-instance" xmlns:pc="http://schemas.microsoft.com/office/infopath/2007/PartnerControls">
+  <documentManagement/>
+</p:properties>
+</file>
+
+<file path=customXml/item3.xml><?xml version="1.0" encoding="utf-8"?>
+<b:Sources xmlns:b="http://schemas.openxmlformats.org/officeDocument/2006/bibliography" xmlns="http://schemas.openxmlformats.org/officeDocument/2006/bibliography" SelectedStyle="\APASixthEditionOfficeOnline.xsl" StyleName="APA" Version="6">
+  <b:Source>
+    <b:Tag>Dom20</b:Tag>
+    <b:SourceType>DocumentFromInternetSite</b:SourceType>
+    <b:Guid>{AD85C3D2-7FEE-4B77-BE69-306DA4B47DC2}</b:Guid>
+    <b:Title>Application of the ARIMA model on the COVID-2019 epidemic dataset</b:Title>
+    <b:InternetSiteTitle>www.sciencedirect.com</b:InternetSiteTitle>
+    <b:Year>2020</b:Year>
+    <b:Month>February</b:Month>
+    <b:Day>26</b:Day>
+    <b:Author>
+      <b:Author>
+        <b:NameList>
+          <b:Person>
+            <b:Last>Domenico Benvenuto</b:Last>
+            <b:First>Marta</b:First>
+            <b:Middle>Giovanetti, Lazzaro Vassallo, Silvia Angeletti, Massimo Ciccozzi</b:Middle>
+          </b:Person>
+        </b:NameList>
+      </b:Author>
+    </b:Author>
+    <b:RefOrder>1</b:RefOrder>
+  </b:Source>
+</b:Sources>
+</file>
+
+<file path=customXml/item4.xml><?xml version="1.0" encoding="utf-8"?>
 <ct:contentTypeSchema xmlns:ct="http://schemas.microsoft.com/office/2006/metadata/contentType" xmlns:ma="http://schemas.microsoft.com/office/2006/metadata/properties/metaAttributes" ct:_="" ma:_="" ma:contentTypeName="Document" ma:contentTypeID="0x010100DE82C80F837DC04F86218085CE57637C" ma:contentTypeVersion="13" ma:contentTypeDescription="Create a new document." ma:contentTypeScope="" ma:versionID="c0953b29d338b874aa7d751082d7f4b8">
   <xsd:schema xmlns:xsd="http://www.w3.org/2001/XMLSchema" xmlns:xs="http://www.w3.org/2001/XMLSchema" xmlns:p="http://schemas.microsoft.com/office/2006/metadata/properties" xmlns:ns3="5bbc8bc1-dceb-42e1-9630-fb48dea62a07" xmlns:ns4="83c2d687-e8ba-4a2b-8bf7-ce336a30d49c" targetNamespace="http://schemas.microsoft.com/office/2006/metadata/properties" ma:root="true" ma:fieldsID="1ce2b5276726f68e4a668afc002c4b33" ns3:_="" ns4:_="">
     <xsd:import namespace="5bbc8bc1-dceb-42e1-9630-fb48dea62a07"/>
@@ -2990,57 +2900,42 @@
 </ct:contentTypeSchema>
 </file>
 
-<file path=customXml/item2.xml><?xml version="1.0" encoding="utf-8"?>
-<?mso-contentType ?>
-<FormTemplates xmlns="http://schemas.microsoft.com/sharepoint/v3/contenttype/forms">
-  <Display>DocumentLibraryForm</Display>
-  <Edit>DocumentLibraryForm</Edit>
-  <New>DocumentLibraryForm</New>
-</FormTemplates>
+<file path=customXml/itemProps1.xml><?xml version="1.0" encoding="utf-8"?>
+<ds:datastoreItem xmlns:ds="http://schemas.openxmlformats.org/officeDocument/2006/customXml" ds:itemID="{B5244C35-2EF8-4E89-8091-1108B9947BE1}">
+  <ds:schemaRefs>
+    <ds:schemaRef ds:uri="http://schemas.microsoft.com/sharepoint/v3/contenttype/forms"/>
+  </ds:schemaRefs>
+</ds:datastoreItem>
 </file>
 
-<file path=customXml/item3.xml><?xml version="1.0" encoding="utf-8"?>
-<p:properties xmlns:p="http://schemas.microsoft.com/office/2006/metadata/properties" xmlns:xsi="http://www.w3.org/2001/XMLSchema-instance" xmlns:pc="http://schemas.microsoft.com/office/infopath/2007/PartnerControls">
-  <documentManagement/>
-</p:properties>
+<file path=customXml/itemProps2.xml><?xml version="1.0" encoding="utf-8"?>
+<ds:datastoreItem xmlns:ds="http://schemas.openxmlformats.org/officeDocument/2006/customXml" ds:itemID="{F55D1D41-9780-411A-874C-0E020834CF2D}">
+  <ds:schemaRefs>
+    <ds:schemaRef ds:uri="http://schemas.microsoft.com/office/2006/metadata/properties"/>
+    <ds:schemaRef ds:uri="http://www.w3.org/2000/xmlns/"/>
+    <ds:schemaRef ds:uri="http://schemas.microsoft.com/office/infopath/2007/PartnerControls"/>
+  </ds:schemaRefs>
+</ds:datastoreItem>
 </file>
 
-<file path=customXml/item4.xml><?xml version="1.0" encoding="utf-8"?>
-<b:Sources xmlns:b="http://schemas.openxmlformats.org/officeDocument/2006/bibliography" xmlns="http://schemas.openxmlformats.org/officeDocument/2006/bibliography" SelectedStyle="\APASixthEditionOfficeOnline.xsl" StyleName="APA" Version="6">
-  <b:Source>
-    <b:Tag>Dom20</b:Tag>
-    <b:SourceType>DocumentFromInternetSite</b:SourceType>
-    <b:Guid>{AD85C3D2-7FEE-4B77-BE69-306DA4B47DC2}</b:Guid>
-    <b:Title>Application of the ARIMA model on the COVID-2019 epidemic dataset</b:Title>
-    <b:InternetSiteTitle>www.sciencedirect.com</b:InternetSiteTitle>
-    <b:Year>2020</b:Year>
-    <b:Month>February</b:Month>
-    <b:Day>26</b:Day>
-    <b:Author>
-      <b:Author>
-        <b:NameList>
-          <b:Person>
-            <b:Last>Domenico Benvenuto</b:Last>
-            <b:First>Marta</b:First>
-            <b:Middle>Giovanetti, Lazzaro Vassallo, Silvia Angeletti, Massimo Ciccozzi</b:Middle>
-          </b:Person>
-        </b:NameList>
-      </b:Author>
-    </b:Author>
-    <b:RefOrder>1</b:RefOrder>
-  </b:Source>
-</b:Sources>
+<file path=customXml/itemProps3.xml><?xml version="1.0" encoding="utf-8"?>
+<ds:datastoreItem xmlns:ds="http://schemas.openxmlformats.org/officeDocument/2006/customXml" ds:itemID="{6699AE9A-56A0-4DDA-A765-05FA24FD1BAA}">
+  <ds:schemaRefs>
+    <ds:schemaRef ds:uri="http://schemas.openxmlformats.org/officeDocument/2006/bibliography"/>
+  </ds:schemaRefs>
+</ds:datastoreItem>
 </file>
 
-<file path=customXml/itemProps1.xml><?xml version="1.0" encoding="utf-8"?>
+<file path=customXml/itemProps4.xml><?xml version="1.0" encoding="utf-8"?>
 <ds:datastoreItem xmlns:ds="http://schemas.openxmlformats.org/officeDocument/2006/customXml" ds:itemID="{D4AA26D2-B33F-4769-829F-448AB326CE92}">
   <ds:schemaRefs>
     <ds:schemaRef ds:uri="http://schemas.microsoft.com/office/2006/metadata/contentType"/>
     <ds:schemaRef ds:uri="http://schemas.microsoft.com/office/2006/metadata/properties/metaAttributes"/>
+    <ds:schemaRef ds:uri="http://www.w3.org/2000/xmlns/"/>
     <ds:schemaRef ds:uri="http://www.w3.org/2001/XMLSchema"/>
-    <ds:schemaRef ds:uri="http://schemas.microsoft.com/office/2006/metadata/properties"/>
     <ds:schemaRef ds:uri="5bbc8bc1-dceb-42e1-9630-fb48dea62a07"/>
     <ds:schemaRef ds:uri="83c2d687-e8ba-4a2b-8bf7-ce336a30d49c"/>
+    <ds:schemaRef ds:uri="http://schemas.microsoft.com/office/2006/metadata/properties"/>
     <ds:schemaRef ds:uri="http://schemas.microsoft.com/office/2006/documentManagement/types"/>
     <ds:schemaRef ds:uri="http://schemas.microsoft.com/office/infopath/2007/PartnerControls"/>
     <ds:schemaRef ds:uri="http://schemas.openxmlformats.org/package/2006/metadata/core-properties"/>
@@ -3049,29 +2944,4 @@
     <ds:schemaRef ds:uri="http://schemas.microsoft.com/internal/obd"/>
   </ds:schemaRefs>
 </ds:datastoreItem>
-</file>
-
-<file path=customXml/itemProps2.xml><?xml version="1.0" encoding="utf-8"?>
-<ds:datastoreItem xmlns:ds="http://schemas.openxmlformats.org/officeDocument/2006/customXml" ds:itemID="{B5244C35-2EF8-4E89-8091-1108B9947BE1}">
-  <ds:schemaRefs>
-    <ds:schemaRef ds:uri="http://schemas.microsoft.com/sharepoint/v3/contenttype/forms"/>
-  </ds:schemaRefs>
-</ds:datastoreItem>
-</file>
-
-<file path=customXml/itemProps3.xml><?xml version="1.0" encoding="utf-8"?>
-<ds:datastoreItem xmlns:ds="http://schemas.openxmlformats.org/officeDocument/2006/customXml" ds:itemID="{F55D1D41-9780-411A-874C-0E020834CF2D}">
-  <ds:schemaRefs>
-    <ds:schemaRef ds:uri="http://schemas.microsoft.com/office/2006/metadata/properties"/>
-    <ds:schemaRef ds:uri="http://schemas.microsoft.com/office/infopath/2007/PartnerControls"/>
-  </ds:schemaRefs>
-</ds:datastoreItem>
-</file>
-
-<file path=customXml/itemProps4.xml><?xml version="1.0" encoding="utf-8"?>
-<ds:datastoreItem xmlns:ds="http://schemas.openxmlformats.org/officeDocument/2006/customXml" ds:itemID="{7AE130A6-EFD8-47E9-89D5-07A4E4D6193B}">
-  <ds:schemaRefs>
-    <ds:schemaRef ds:uri="http://schemas.openxmlformats.org/officeDocument/2006/bibliography"/>
-  </ds:schemaRefs>
-</ds:datastoreItem>
 </file>
</xml_diff>